<commit_message>
- Integrated checks for the proteogenomics case - updated libraries
</commit_message>
<xml_diff>
--- a/validator/trunk/mzIdentML Validator Tutorial_final.docx
+++ b/validator/trunk/mzIdentML Validator Tutorial_final.docx
@@ -56,20 +56,44 @@
           <w:b/>
           <w:lang w:val="es-ES"/>
         </w:rPr>
-        <w:t>Gerhard Mayer, February 2015</w:t>
-      </w:r>
+        <w:t xml:space="preserve">Gerhard Mayer, </w:t>
+      </w:r>
+      <w:r>
+        <w:rPr>
+          <w:rFonts w:ascii="Arial" w:hAnsi="Arial"/>
+          <w:b/>
+          <w:lang w:val="es-ES"/>
+        </w:rPr>
+        <w:t>April</w:t>
+      </w:r>
+      <w:r>
+        <w:rPr>
+          <w:rFonts w:ascii="Arial" w:hAnsi="Arial"/>
+          <w:b/>
+          <w:lang w:val="es-ES"/>
+        </w:rPr>
+        <w:t xml:space="preserve"> 201</w:t>
+      </w:r>
+      <w:r>
+        <w:rPr>
+          <w:rFonts w:ascii="Arial" w:hAnsi="Arial"/>
+          <w:b/>
+          <w:lang w:val="es-ES"/>
+        </w:rPr>
+        <w:t>6</w:t>
+      </w:r>
+      <w:bookmarkStart w:id="0" w:name="_GoBack"/>
+      <w:bookmarkEnd w:id="0"/>
     </w:p>
     <w:p>
       <w:pPr>
         <w:pStyle w:val="berschrift1"/>
         <w:spacing w:after="240"/>
       </w:pPr>
-      <w:bookmarkStart w:id="0" w:name="_Toc358722814"/>
+      <w:bookmarkStart w:id="1" w:name="_Toc358722814"/>
       <w:r>
         <w:t>Introduction</w:t>
       </w:r>
-      <w:bookmarkStart w:id="1" w:name="_GoBack"/>
-      <w:bookmarkEnd w:id="0"/>
       <w:bookmarkEnd w:id="1"/>
     </w:p>
     <w:p>
@@ -2069,27 +2093,7 @@
         <w:szCs w:val="20"/>
         <w:lang w:val="de-DE"/>
       </w:rPr>
-      <w:t xml:space="preserve">mzIdentML </w:t>
-    </w:r>
-    <w:proofErr w:type="spellStart"/>
-    <w:r>
-      <w:rPr>
-        <w:color w:val="7F7F7F" w:themeColor="text1" w:themeTint="80"/>
-        <w:sz w:val="20"/>
-        <w:szCs w:val="20"/>
-        <w:lang w:val="de-DE"/>
-      </w:rPr>
-      <w:t>Validator</w:t>
-    </w:r>
-    <w:proofErr w:type="spellEnd"/>
-    <w:r>
-      <w:rPr>
-        <w:color w:val="7F7F7F" w:themeColor="text1" w:themeTint="80"/>
-        <w:sz w:val="20"/>
-        <w:szCs w:val="20"/>
-        <w:lang w:val="de-DE"/>
-      </w:rPr>
-      <w:t xml:space="preserve"> Tutorial</w:t>
+      <w:t>mzIdentML Validator Tutorial</w:t>
     </w:r>
     <w:r>
       <w:rPr>
@@ -2165,18 +2169,35 @@
       </w:rPr>
       <w:t xml:space="preserve"> / </w:t>
     </w:r>
-    <w:fldSimple w:instr=" NUMPAGES   \* MERGEFORMAT ">
-      <w:r>
-        <w:rPr>
-          <w:noProof/>
-          <w:color w:val="7F7F7F" w:themeColor="text1" w:themeTint="80"/>
-          <w:sz w:val="20"/>
-          <w:szCs w:val="20"/>
-          <w:lang w:val="de-DE"/>
-        </w:rPr>
-        <w:t>6</w:t>
-      </w:r>
-    </w:fldSimple>
+    <w:r>
+      <w:fldChar w:fldCharType="begin"/>
+    </w:r>
+    <w:r>
+      <w:instrText xml:space="preserve"> NUMPAGES   \* MERGEFORMAT </w:instrText>
+    </w:r>
+    <w:r>
+      <w:fldChar w:fldCharType="separate"/>
+    </w:r>
+    <w:r>
+      <w:rPr>
+        <w:noProof/>
+        <w:color w:val="7F7F7F" w:themeColor="text1" w:themeTint="80"/>
+        <w:sz w:val="20"/>
+        <w:szCs w:val="20"/>
+        <w:lang w:val="de-DE"/>
+      </w:rPr>
+      <w:t>6</w:t>
+    </w:r>
+    <w:r>
+      <w:rPr>
+        <w:noProof/>
+        <w:color w:val="7F7F7F" w:themeColor="text1" w:themeTint="80"/>
+        <w:sz w:val="20"/>
+        <w:szCs w:val="20"/>
+        <w:lang w:val="de-DE"/>
+      </w:rPr>
+      <w:fldChar w:fldCharType="end"/>
+    </w:r>
   </w:p>
 </w:ftr>
 </file>
@@ -2269,7 +2290,7 @@
         <w:sz w:val="20"/>
         <w:szCs w:val="20"/>
       </w:rPr>
-      <w:t>Friday, February 27, 2015</w:t>
+      <w:t>Wednesday, April 06, 2016</w:t>
     </w:r>
     <w:r>
       <w:rPr>

</xml_diff>